<commit_message>
Recovery Services Vault to backup
</commit_message>
<xml_diff>
--- a/az300_itpass.docx
+++ b/az300_itpass.docx
@@ -1723,6 +1723,53 @@
           <w:lang w:val="en-GB"/>
         </w:rPr>
       </w:pPr>
+    </w:p>
+    <w:p>
+      <w:pPr>
+        <w:rPr>
+          <w:b/>
+          <w:bCs/>
+          <w:lang w:val="en-GB"/>
+        </w:rPr>
+      </w:pPr>
+      <w:r>
+        <w:rPr>
+          <w:lang w:val="en-GB"/>
+        </w:rPr>
+        <w:t>We want to backup all VMs at 2 AM, we need to prepare the environment to ensure that new VMs can be configured quickly for backup. 2 AM daily backups should be retained for 90 days.</w:t>
+      </w:r>
+      <w:r>
+        <w:rPr>
+          <w:lang w:val="en-GB"/>
+        </w:rPr>
+        <w:br/>
+      </w:r>
+      <w:r>
+        <w:rPr>
+          <w:b/>
+          <w:bCs/>
+          <w:lang w:val="en-GB"/>
+        </w:rPr>
+        <w:t>Create a Recovery Services Vault</w:t>
+      </w:r>
+      <w:r>
+        <w:rPr>
+          <w:b/>
+          <w:bCs/>
+          <w:lang w:val="en-GB"/>
+        </w:rPr>
+        <w:br/>
+        <w:t>Add -&gt; Backup -&gt; Backup Global -&gt; Where’s the workload running? Azure -&gt; What to backup? VMs</w:t>
+      </w:r>
+      <w:r>
+        <w:rPr>
+          <w:b/>
+          <w:bCs/>
+          <w:lang w:val="en-GB"/>
+        </w:rPr>
+        <w:br/>
+        <w:t>To create the schedule, Microsoft Azure Backup agent (in VM) -&gt; Schedule backup</w:t>
+      </w:r>
     </w:p>
     <w:p>
       <w:pPr>
@@ -2942,6 +2989,7 @@
   <w:style w:type="character" w:default="1" w:styleId="DefaultParagraphFont">
     <w:name w:val="Default Paragraph Font"/>
     <w:uiPriority w:val="1"/>
+    <w:semiHidden/>
     <w:unhideWhenUsed/>
   </w:style>
   <w:style w:type="table" w:default="1" w:styleId="TableNormal">

</xml_diff>